<commit_message>
Update Approaches to the Measurement of Lysogeny.docx
</commit_message>
<xml_diff>
--- a/Approaches to the Measurement of Lysogeny.docx
+++ b/Approaches to the Measurement of Lysogeny.docx
@@ -12,6 +12,8 @@
           <w:szCs w:val="24"/>
         </w:rPr>
       </w:pPr>
+      <w:bookmarkStart w:id="0" w:name="_GoBack"/>
+      <w:bookmarkEnd w:id="0"/>
       <w:r>
         <w:rPr>
           <w:rFonts w:ascii="Arial" w:eastAsia="Times New Roman" w:hAnsi="Arial" w:cs="Arial"/>
@@ -21,7 +23,7 @@
           <w:sz w:val="36"/>
           <w:szCs w:val="36"/>
         </w:rPr>
-        <w:t>Working Title: Approaches to the Measurement of Lysogeny</w:t>
+        <w:t>Approaches to the Measurement of Lysogeny</w:t>
       </w:r>
     </w:p>
     <w:p>
@@ -462,15 +464,7 @@
           <w:rFonts w:ascii="Arial" w:eastAsia="Times New Roman" w:hAnsi="Arial" w:cs="Arial"/>
           <w:color w:val="000000"/>
         </w:rPr>
-        <w:t xml:space="preserve"> is an intemperate phage which may only replicate using the lytic cycle. Such a phage must also be recently descended from a temperate </w:t>
-      </w:r>
-      <w:r>
-        <w:rPr>
-          <w:rFonts w:ascii="Arial" w:eastAsia="Times New Roman" w:hAnsi="Arial" w:cs="Arial"/>
-          <w:color w:val="000000"/>
-        </w:rPr>
-        <w:lastRenderedPageBreak/>
-        <w:t xml:space="preserve">phage which has lost its ability to enter the lysogenic cycle. This differs from a </w:t>
+        <w:t xml:space="preserve"> is an intemperate phage which may only replicate using the lytic cycle. Such a phage must also be recently descended from a temperate phage which has lost its ability to enter the lysogenic cycle. This differs from a </w:t>
       </w:r>
       <w:r>
         <w:rPr>
@@ -479,7 +473,17 @@
           <w:bCs/>
           <w:color w:val="000000"/>
         </w:rPr>
-        <w:t xml:space="preserve">professionally lytic phage, </w:t>
+        <w:t xml:space="preserve">professionally </w:t>
+      </w:r>
+      <w:r>
+        <w:rPr>
+          <w:rFonts w:ascii="Arial" w:eastAsia="Times New Roman" w:hAnsi="Arial" w:cs="Arial"/>
+          <w:b/>
+          <w:bCs/>
+          <w:color w:val="000000"/>
+        </w:rPr>
+        <w:lastRenderedPageBreak/>
+        <w:t xml:space="preserve">lytic phage, </w:t>
       </w:r>
       <w:r>
         <w:rPr>
@@ -895,15 +899,7 @@
           <w:rFonts w:ascii="Arial" w:eastAsia="Times New Roman" w:hAnsi="Arial" w:cs="Arial"/>
           <w:color w:val="000000"/>
         </w:rPr>
-        <w:t xml:space="preserve">. It would be expected that if lysogens exist in such a system, application of the induction-causing agent would lead to bacterial death </w:t>
-      </w:r>
-      <w:r>
-        <w:rPr>
-          <w:rFonts w:ascii="Arial" w:eastAsia="Times New Roman" w:hAnsi="Arial" w:cs="Arial"/>
-          <w:color w:val="000000"/>
-        </w:rPr>
-        <w:lastRenderedPageBreak/>
-        <w:t xml:space="preserve">and the production of virions. </w:t>
+        <w:t xml:space="preserve">. It would be expected that if lysogens exist in such a system, application of the induction-causing agent would lead to bacterial death and the production of virions. </w:t>
       </w:r>
       <w:r>
         <w:rPr>
@@ -929,6 +925,7 @@
           <w:rFonts w:ascii="Arial" w:eastAsia="Times New Roman" w:hAnsi="Arial" w:cs="Arial"/>
           <w:color w:val="000000"/>
         </w:rPr>
+        <w:lastRenderedPageBreak/>
         <w:t xml:space="preserve">To measure the proportion of lysogens in a system, the number of bacteria and the number of virions or virus-like particles (VLPs) are measured before and after an induction-causing agent is added to a bacterial sample. One common way to ascertain bacterial and viral counts is by direct counting using epifluorescence microscopy, which utilizes a fluorescent stain to stain the DNA of viruses and bacteria (Noble &amp; Fuhrman, 1998). Then, the proportion of lysogens may be estimated as the fraction of bacteria which died due to viral induction by the induction agent, adjusted for bacterial deaths due to the agent itself  </w:t>
       </w:r>
       <w:r>
@@ -1239,15 +1236,7 @@
           <w:rFonts w:ascii="Arial" w:eastAsia="Times New Roman" w:hAnsi="Arial" w:cs="Arial"/>
           <w:color w:val="000000"/>
         </w:rPr>
-        <w:t xml:space="preserve">). A mechanism involving the increased prevalence of lysogeny at high host densities has been proposed to explain this phenomenon. However, this proposed link </w:t>
-      </w:r>
-      <w:r>
-        <w:rPr>
-          <w:rFonts w:ascii="Arial" w:eastAsia="Times New Roman" w:hAnsi="Arial" w:cs="Arial"/>
-          <w:color w:val="000000"/>
-        </w:rPr>
-        <w:lastRenderedPageBreak/>
-        <w:t xml:space="preserve">between the decrease in VMR and an increased prevalence of lysogeny has been disputed </w:t>
+        <w:t xml:space="preserve">). A mechanism involving the increased prevalence of lysogeny at high host densities has been proposed to explain this phenomenon. However, this proposed link between the decrease in VMR and an increased prevalence of lysogeny has been disputed </w:t>
       </w:r>
       <w:r>
         <w:rPr>
@@ -1283,6 +1272,7 @@
           <w:sz w:val="28"/>
           <w:szCs w:val="28"/>
         </w:rPr>
+        <w:lastRenderedPageBreak/>
         <w:t>Genomics (and other ‘omics’)</w:t>
       </w:r>
     </w:p>
@@ -1634,7 +1624,7 @@
           <w:rFonts w:ascii="Arial" w:eastAsia="Times New Roman" w:hAnsi="Arial" w:cs="Arial"/>
           <w:color w:val="000000"/>
         </w:rPr>
-        <w:t xml:space="preserve">. Short fragments of nucleic acids (‘reads’) were sequenced, and either assembled into a full contiguous (‘contig’) sequence using bioinformatic tools, or were analyzed without assembly. For contig assembly, contigs were assembled based </w:t>
+        <w:t xml:space="preserve">. Short fragments of nucleic acids (‘reads’) were sequenced, and either assembled into a full contiguous (‘contig’) sequence using bioinformatic tools, or were analyzed without assembly. For contig assembly, contigs were assembled based on read sequence overlaps. Bioinformatic comparison tools such as BLAST, which were typically used to understand the metagenomic genomes, are typically based on sequence similarity to known sequences. However, a known limitation with metagenomics as a whole is </w:t>
       </w:r>
       <w:r>
         <w:rPr>
@@ -1642,7 +1632,7 @@
           <w:color w:val="000000"/>
         </w:rPr>
         <w:lastRenderedPageBreak/>
-        <w:t xml:space="preserve">on read sequence overlaps. Bioinformatic comparison tools such as BLAST, which were typically used to understand the metagenomic genomes, are typically based on sequence similarity to known sequences. However, a known limitation with metagenomics as a whole is that it is difficult to determine whether or not a contig belongs to a single organism </w:t>
+        <w:t xml:space="preserve">that it is difficult to determine whether or not a contig belongs to a single organism </w:t>
       </w:r>
       <w:r>
         <w:rPr>
@@ -1839,7 +1829,6 @@
           <w:rFonts w:ascii="Arial" w:eastAsia="Times New Roman" w:hAnsi="Arial" w:cs="Arial"/>
           <w:color w:val="000000"/>
         </w:rPr>
-        <w:lastRenderedPageBreak/>
         <w:t xml:space="preserve">An infecting temperate phage undergoing the lysogenic cycle will incorporate its genome into the bacterial genome. By identifying phage genomes within bacterial genomes, we may identify </w:t>
       </w:r>
       <w:r>
@@ -1849,6 +1838,7 @@
           <w:bCs/>
           <w:color w:val="000000"/>
         </w:rPr>
+        <w:lastRenderedPageBreak/>
         <w:t xml:space="preserve">prophage sequences within sequenced bacterial genomes. </w:t>
       </w:r>
       <w:r>
@@ -6085,10 +6075,7 @@
         <w:t> </w:t>
       </w:r>
     </w:p>
-    <w:p>
-      <w:bookmarkStart w:id="0" w:name="_GoBack"/>
-      <w:bookmarkEnd w:id="0"/>
-    </w:p>
+    <w:p/>
     <w:sectPr>
       <w:pgSz w:w="12240" w:h="15840"/>
       <w:pgMar w:top="1440" w:right="1440" w:bottom="1440" w:left="1440" w:header="708" w:footer="708" w:gutter="0"/>

</xml_diff>